<commit_message>
final doc almost done. Working on last report.
</commit_message>
<xml_diff>
--- a/Docs/Tester/Έλεγχοι ui και function χωρισμένα σε sprint/Sprint 1/Function spec first sprint (login screen).docx
+++ b/Docs/Tester/Έλεγχοι ui και function χωρισμένα σε sprint/Sprint 1/Function spec first sprint (login screen).docx
@@ -17,7 +17,48 @@
           <w:b/>
           <w:sz w:val="24"/>
         </w:rPr>
-        <w:t>Πρώτο μέρος της εφαρμογής:</w:t>
+        <w:t>Πρώτα</w:t>
+      </w:r>
+      <w:r>
+        <w:rPr>
+          <w:rFonts w:ascii="Times New Roman" w:eastAsia="Times New Roman" w:hAnsi="Times New Roman" w:cs="Times New Roman"/>
+          <w:b/>
+          <w:sz w:val="24"/>
+        </w:rPr>
+        <w:t xml:space="preserve"> </w:t>
+      </w:r>
+      <w:r>
+        <w:rPr>
+          <w:rFonts w:ascii="Times New Roman" w:eastAsia="Times New Roman" w:hAnsi="Times New Roman" w:cs="Times New Roman"/>
+          <w:b/>
+          <w:sz w:val="24"/>
+          <w:lang w:val="en-US"/>
+        </w:rPr>
+        <w:t>test</w:t>
+      </w:r>
+      <w:r>
+        <w:rPr>
+          <w:rFonts w:ascii="Times New Roman" w:eastAsia="Times New Roman" w:hAnsi="Times New Roman" w:cs="Times New Roman"/>
+          <w:b/>
+          <w:sz w:val="24"/>
+        </w:rPr>
+        <w:t xml:space="preserve"> </w:t>
+      </w:r>
+      <w:r>
+        <w:rPr>
+          <w:rFonts w:ascii="Times New Roman" w:eastAsia="Times New Roman" w:hAnsi="Times New Roman" w:cs="Times New Roman"/>
+          <w:b/>
+          <w:sz w:val="24"/>
+        </w:rPr>
+        <w:t xml:space="preserve">λειτουργικότητας </w:t>
+      </w:r>
+      <w:r>
+        <w:rPr>
+          <w:rFonts w:ascii="Times New Roman" w:eastAsia="Times New Roman" w:hAnsi="Times New Roman" w:cs="Times New Roman"/>
+          <w:b/>
+          <w:sz w:val="24"/>
+        </w:rPr>
+        <w:t>της εφαρμογής:</w:t>
       </w:r>
     </w:p>
     <w:p>
@@ -520,10 +561,10 @@
       </w:r>
       <w:r>
         <w:object w:dxaOrig="4029" w:dyaOrig="10609">
-          <v:rect id="rectole0000000000" o:spid="_x0000_i1025" style="width:201.95pt;height:531.1pt" o:ole="" o:preferrelative="t" stroked="f">
+          <v:rect id="rectole0000000000" o:spid="_x0000_i1025" style="width:201.75pt;height:530.8pt" o:ole="" o:preferrelative="t" stroked="f">
             <v:imagedata r:id="rId5" o:title=""/>
           </v:rect>
-          <o:OLEObject Type="Embed" ProgID="StaticMetafile" ShapeID="rectole0000000000" DrawAspect="Content" ObjectID="_1681469494" r:id="rId6"/>
+          <o:OLEObject Type="Embed" ProgID="StaticMetafile" ShapeID="rectole0000000000" DrawAspect="Content" ObjectID="_1684684276" r:id="rId6"/>
         </w:object>
       </w:r>
     </w:p>
@@ -582,10 +623,10 @@
       </w:pPr>
       <w:r>
         <w:object w:dxaOrig="4995" w:dyaOrig="9824">
-          <v:rect id="rectole0000000001" o:spid="_x0000_i1026" style="width:249.65pt;height:491.85pt" o:ole="" o:preferrelative="t" stroked="f">
+          <v:rect id="rectole0000000001" o:spid="_x0000_i1026" style="width:249.5pt;height:491.45pt" o:ole="" o:preferrelative="t" stroked="f">
             <v:imagedata r:id="rId7" o:title=""/>
           </v:rect>
-          <o:OLEObject Type="Embed" ProgID="StaticMetafile" ShapeID="rectole0000000001" DrawAspect="Content" ObjectID="_1681469495" r:id="rId8"/>
+          <o:OLEObject Type="Embed" ProgID="StaticMetafile" ShapeID="rectole0000000001" DrawAspect="Content" ObjectID="_1684684277" r:id="rId8"/>
         </w:object>
       </w:r>
     </w:p>
@@ -710,10 +751,10 @@
       </w:pPr>
       <w:r>
         <w:object w:dxaOrig="4770" w:dyaOrig="10035">
-          <v:rect id="rectole0000000002" o:spid="_x0000_i1027" style="width:238.45pt;height:502.15pt" o:ole="" o:preferrelative="t" stroked="f">
+          <v:rect id="rectole0000000002" o:spid="_x0000_i1027" style="width:238.6pt;height:502.35pt" o:ole="" o:preferrelative="t" stroked="f">
             <v:imagedata r:id="rId9" o:title=""/>
           </v:rect>
-          <o:OLEObject Type="Embed" ProgID="StaticMetafile" ShapeID="rectole0000000002" DrawAspect="Content" ObjectID="_1681469496" r:id="rId10"/>
+          <o:OLEObject Type="Embed" ProgID="StaticMetafile" ShapeID="rectole0000000002" DrawAspect="Content" ObjectID="_1684684278" r:id="rId10"/>
         </w:object>
       </w:r>
     </w:p>
@@ -804,10 +845,10 @@
       </w:pPr>
       <w:r>
         <w:object w:dxaOrig="4364" w:dyaOrig="8070">
-          <v:rect id="rectole0000000003" o:spid="_x0000_i1028" style="width:216.95pt;height:403pt" o:ole="" o:preferrelative="t" stroked="f">
+          <v:rect id="rectole0000000003" o:spid="_x0000_i1028" style="width:216.85pt;height:402.7pt" o:ole="" o:preferrelative="t" stroked="f">
             <v:imagedata r:id="rId11" o:title=""/>
           </v:rect>
-          <o:OLEObject Type="Embed" ProgID="StaticMetafile" ShapeID="rectole0000000003" DrawAspect="Content" ObjectID="_1681469497" r:id="rId12"/>
+          <o:OLEObject Type="Embed" ProgID="StaticMetafile" ShapeID="rectole0000000003" DrawAspect="Content" ObjectID="_1684684279" r:id="rId12"/>
         </w:object>
       </w:r>
     </w:p>
@@ -961,10 +1002,10 @@
       </w:pPr>
       <w:r>
         <w:object w:dxaOrig="4215" w:dyaOrig="8714">
-          <v:rect id="rectole0000000004" o:spid="_x0000_i1029" style="width:209.45pt;height:434.8pt" o:ole="" o:preferrelative="t" stroked="f">
+          <v:rect id="rectole0000000004" o:spid="_x0000_i1029" style="width:209.3pt;height:434.5pt" o:ole="" o:preferrelative="t" stroked="f">
             <v:imagedata r:id="rId13" o:title=""/>
           </v:rect>
-          <o:OLEObject Type="Embed" ProgID="StaticMetafile" ShapeID="rectole0000000004" DrawAspect="Content" ObjectID="_1681469498" r:id="rId14"/>
+          <o:OLEObject Type="Embed" ProgID="StaticMetafile" ShapeID="rectole0000000004" DrawAspect="Content" ObjectID="_1684684280" r:id="rId14"/>
         </w:object>
       </w:r>
     </w:p>
@@ -1090,10 +1131,10 @@
       </w:pPr>
       <w:r>
         <w:object w:dxaOrig="4665" w:dyaOrig="9645">
-          <v:rect id="rectole0000000005" o:spid="_x0000_i1030" style="width:232.85pt;height:482.5pt" o:ole="" o:preferrelative="t" stroked="f">
+          <v:rect id="rectole0000000005" o:spid="_x0000_i1030" style="width:232.75pt;height:483.05pt" o:ole="" o:preferrelative="t" stroked="f">
             <v:imagedata r:id="rId15" o:title=""/>
           </v:rect>
-          <o:OLEObject Type="Embed" ProgID="StaticMetafile" ShapeID="rectole0000000005" DrawAspect="Content" ObjectID="_1681469499" r:id="rId16"/>
+          <o:OLEObject Type="Embed" ProgID="StaticMetafile" ShapeID="rectole0000000005" DrawAspect="Content" ObjectID="_1684684281" r:id="rId16"/>
         </w:object>
       </w:r>
     </w:p>
@@ -3840,7 +3881,6 @@
         <w:rPr>
           <w:rFonts w:ascii="Times New Roman" w:eastAsia="Times New Roman" w:hAnsi="Times New Roman" w:cs="Times New Roman"/>
           <w:sz w:val="24"/>
-          <w:lang w:val="en-US"/>
         </w:rPr>
       </w:pPr>
       <w:r>
@@ -3896,7 +3936,6 @@
         </w:drawing>
       </w:r>
     </w:p>
-    <w:p/>
     <w:sectPr>
       <w:pgSz w:w="11906" w:h="16838"/>
       <w:pgMar w:top="1440" w:right="1800" w:bottom="1440" w:left="1800" w:header="708" w:footer="708" w:gutter="0"/>

</xml_diff>